<commit_message>
-Add to gitognore temp -docs verbessert
</commit_message>
<xml_diff>
--- a/docs/conecpt-project.docx
+++ b/docs/conecpt-project.docx
@@ -857,8 +857,6 @@
       <w:r>
         <w:br w:type="page"/>
       </w:r>
-      <w:bookmarkStart w:id="0" w:name="_GoBack"/>
-      <w:bookmarkEnd w:id="0"/>
     </w:p>
     <w:p>
       <w:pPr>
@@ -867,7 +865,7 @@
           <w:b/>
         </w:rPr>
       </w:pPr>
-      <w:bookmarkStart w:id="1" w:name="_Toc6234156"/>
+      <w:bookmarkStart w:id="0" w:name="_Toc6234156"/>
       <w:r>
         <w:rPr>
           <w:b/>
@@ -875,7 +873,7 @@
         <w:lastRenderedPageBreak/>
         <w:t>1. Organisation</w:t>
       </w:r>
-      <w:bookmarkEnd w:id="1"/>
+      <w:bookmarkEnd w:id="0"/>
     </w:p>
     <w:tbl>
       <w:tblPr>
@@ -1023,14 +1021,14 @@
           <w:b/>
         </w:rPr>
       </w:pPr>
-      <w:bookmarkStart w:id="2" w:name="_Toc6234157"/>
+      <w:bookmarkStart w:id="1" w:name="_Toc6234157"/>
       <w:r>
         <w:rPr>
           <w:b/>
         </w:rPr>
         <w:t>Roadmap</w:t>
       </w:r>
-      <w:bookmarkEnd w:id="2"/>
+      <w:bookmarkEnd w:id="1"/>
     </w:p>
     <w:p>
       <w:pPr>
@@ -1040,11 +1038,11 @@
           <w:numId w:val="3"/>
         </w:numPr>
       </w:pPr>
-      <w:bookmarkStart w:id="3" w:name="_Toc6234158"/>
+      <w:bookmarkStart w:id="2" w:name="_Toc6234158"/>
       <w:r>
         <w:t>Tag 1</w:t>
       </w:r>
-      <w:bookmarkEnd w:id="3"/>
+      <w:bookmarkEnd w:id="2"/>
     </w:p>
     <w:tbl>
       <w:tblPr>
@@ -1406,11 +1404,11 @@
           <w:numId w:val="3"/>
         </w:numPr>
       </w:pPr>
-      <w:bookmarkStart w:id="4" w:name="_Toc6234159"/>
+      <w:bookmarkStart w:id="3" w:name="_Toc6234159"/>
       <w:r>
         <w:t>Tag 2</w:t>
       </w:r>
-      <w:bookmarkEnd w:id="4"/>
+      <w:bookmarkEnd w:id="3"/>
     </w:p>
     <w:tbl>
       <w:tblPr>
@@ -2081,11 +2079,11 @@
           <w:numId w:val="3"/>
         </w:numPr>
       </w:pPr>
-      <w:bookmarkStart w:id="5" w:name="_Toc6234160"/>
+      <w:bookmarkStart w:id="4" w:name="_Toc6234160"/>
       <w:r>
         <w:t>Tag 3</w:t>
       </w:r>
-      <w:bookmarkEnd w:id="5"/>
+      <w:bookmarkEnd w:id="4"/>
     </w:p>
     <w:tbl>
       <w:tblPr>
@@ -2547,7 +2545,7 @@
           <w:b/>
         </w:rPr>
       </w:pPr>
-      <w:bookmarkStart w:id="6" w:name="_Toc6234161"/>
+      <w:bookmarkStart w:id="5" w:name="_Toc6234161"/>
       <w:r>
         <w:rPr>
           <w:b/>
@@ -2555,7 +2553,7 @@
         <w:lastRenderedPageBreak/>
         <w:t>Testfälle</w:t>
       </w:r>
-      <w:bookmarkEnd w:id="6"/>
+      <w:bookmarkEnd w:id="5"/>
     </w:p>
     <w:tbl>
       <w:tblPr>
@@ -5675,7 +5673,7 @@
           <w:b/>
         </w:rPr>
       </w:pPr>
-      <w:bookmarkStart w:id="7" w:name="_Toc6234162"/>
+      <w:bookmarkStart w:id="6" w:name="_Toc6234162"/>
       <w:r>
         <w:rPr>
           <w:b/>
@@ -5683,7 +5681,7 @@
         <w:lastRenderedPageBreak/>
         <w:t>Validierung</w:t>
       </w:r>
-      <w:bookmarkEnd w:id="7"/>
+      <w:bookmarkEnd w:id="6"/>
     </w:p>
     <w:tbl>
       <w:tblPr>
@@ -6435,7 +6433,6 @@
       <w:tr>
         <w:tc>
           <w:tcPr>
-            <w:cnfStyle w:val="001000000000" w:firstRow="0" w:lastRow="0" w:firstColumn="1" w:lastColumn="0" w:oddVBand="0" w:evenVBand="0" w:oddHBand="0" w:evenHBand="0" w:firstRowFirstColumn="0" w:firstRowLastColumn="0" w:lastRowFirstColumn="0" w:lastRowLastColumn="0"/>
             <w:tcW w:w="1947" w:type="dxa"/>
           </w:tcPr>
           <w:p>
@@ -6443,6 +6440,7 @@
               <w:tabs>
                 <w:tab w:val="left" w:pos="720"/>
               </w:tabs>
+              <w:cnfStyle w:val="001000000000" w:firstRow="0" w:lastRow="0" w:firstColumn="1" w:lastColumn="0" w:oddVBand="0" w:evenVBand="0" w:oddHBand="0" w:evenHBand="0" w:firstRowFirstColumn="0" w:firstRowLastColumn="0" w:lastRowFirstColumn="0" w:lastRowLastColumn="0"/>
               <w:rPr>
                 <w:b w:val="0"/>
               </w:rPr>
@@ -6482,44 +6480,35 @@
             <w:tcW w:w="1368" w:type="dxa"/>
           </w:tcPr>
           <w:p>
-            <w:pPr>
-              <w:cnfStyle w:val="000000000000" w:firstRow="0" w:lastRow="0" w:firstColumn="0" w:lastColumn="0" w:oddVBand="0" w:evenVBand="0" w:oddHBand="0" w:evenHBand="0" w:firstRowFirstColumn="0" w:firstRowLastColumn="0" w:lastRowFirstColumn="0" w:lastRowLastColumn="0"/>
-            </w:pPr>
+            <w:r>
+              <w:t>is_done</w:t>
+            </w:r>
+            <w:bookmarkStart w:id="7" w:name="_GoBack"/>
+            <w:bookmarkEnd w:id="7"/>
+          </w:p>
+        </w:tc>
+        <w:tc>
+          <w:tcPr>
+            <w:tcW w:w="2025" w:type="dxa"/>
+          </w:tcPr>
+          <w:p>
             <w:proofErr w:type="spellStart"/>
             <w:r>
-              <w:t>state</w:t>
+              <w:t>boolean</w:t>
             </w:r>
             <w:proofErr w:type="spellEnd"/>
           </w:p>
         </w:tc>
         <w:tc>
           <w:tcPr>
-            <w:tcW w:w="2025" w:type="dxa"/>
-          </w:tcPr>
-          <w:p>
-            <w:pPr>
-              <w:cnfStyle w:val="000000000000" w:firstRow="0" w:lastRow="0" w:firstColumn="0" w:lastColumn="0" w:oddVBand="0" w:evenVBand="0" w:oddHBand="0" w:evenHBand="0" w:firstRowFirstColumn="0" w:firstRowLastColumn="0" w:lastRowFirstColumn="0" w:lastRowLastColumn="0"/>
-            </w:pPr>
+            <w:tcW w:w="1659" w:type="dxa"/>
+          </w:tcPr>
+          <w:p>
             <w:proofErr w:type="spellStart"/>
             <w:r>
-              <w:t>boolean</w:t>
+              <w:t>Reperaturstatus</w:t>
             </w:r>
             <w:proofErr w:type="spellEnd"/>
-          </w:p>
-        </w:tc>
-        <w:tc>
-          <w:tcPr>
-            <w:tcW w:w="1659" w:type="dxa"/>
-          </w:tcPr>
-          <w:p>
-            <w:pPr>
-              <w:cnfStyle w:val="000000000000" w:firstRow="0" w:lastRow="0" w:firstColumn="0" w:lastColumn="0" w:oddVBand="0" w:evenVBand="0" w:oddHBand="0" w:evenHBand="0" w:firstRowFirstColumn="0" w:firstRowLastColumn="0" w:lastRowFirstColumn="0" w:lastRowLastColumn="0"/>
-            </w:pPr>
-            <w:proofErr w:type="spellStart"/>
-            <w:r>
-              <w:t>Reperaturstatus</w:t>
-            </w:r>
-            <w:proofErr w:type="spellEnd"/>
             <w:r>
               <w:t>:</w:t>
             </w:r>
@@ -6530,9 +6519,6 @@
             <w:tcW w:w="3349" w:type="dxa"/>
           </w:tcPr>
           <w:p>
-            <w:pPr>
-              <w:cnfStyle w:val="000000000000" w:firstRow="0" w:lastRow="0" w:firstColumn="0" w:lastColumn="0" w:oddVBand="0" w:evenVBand="0" w:oddHBand="0" w:evenHBand="0" w:firstRowFirstColumn="0" w:firstRowLastColumn="0" w:lastRowFirstColumn="0" w:lastRowLastColumn="0"/>
-            </w:pPr>
             <w:proofErr w:type="spellStart"/>
             <w:r>
               <w:t>Required</w:t>
@@ -7487,13 +7473,13 @@
           <w:p>
             <w:pPr>
               <w:rPr>
-                <w:b w:val="0"/>
+                <w:i/>
               </w:rPr>
             </w:pPr>
             <w:proofErr w:type="spellStart"/>
             <w:r>
               <w:rPr>
-                <w:b w:val="0"/>
+                <w:i/>
               </w:rPr>
               <w:t>repairs</w:t>
             </w:r>
@@ -7507,10 +7493,18 @@
           <w:p>
             <w:pPr>
               <w:cnfStyle w:val="000000000000" w:firstRow="0" w:lastRow="0" w:firstColumn="0" w:lastColumn="0" w:oddVBand="0" w:evenVBand="0" w:oddHBand="0" w:evenHBand="0" w:firstRowFirstColumn="0" w:firstRowLastColumn="0" w:lastRowFirstColumn="0" w:lastRowLastColumn="0"/>
+              <w:rPr>
+                <w:b/>
+                <w:i/>
+              </w:rPr>
             </w:pPr>
             <w:proofErr w:type="spellStart"/>
             <w:r>
-              <w:t>state</w:t>
+              <w:rPr>
+                <w:b/>
+                <w:i/>
+              </w:rPr>
+              <w:t>is_done</w:t>
             </w:r>
             <w:proofErr w:type="spellEnd"/>
           </w:p>
@@ -7522,12 +7516,24 @@
           <w:p>
             <w:pPr>
               <w:cnfStyle w:val="000000000000" w:firstRow="0" w:lastRow="0" w:firstColumn="0" w:lastColumn="0" w:oddVBand="0" w:evenVBand="0" w:oddHBand="0" w:evenHBand="0" w:firstRowFirstColumn="0" w:firstRowLastColumn="0" w:lastRowFirstColumn="0" w:lastRowLastColumn="0"/>
+              <w:rPr>
+                <w:b/>
+                <w:i/>
+              </w:rPr>
             </w:pPr>
             <w:proofErr w:type="spellStart"/>
             <w:r>
+              <w:rPr>
+                <w:b/>
+                <w:i/>
+              </w:rPr>
               <w:t>bool</w:t>
             </w:r>
             <w:r>
+              <w:rPr>
+                <w:b/>
+                <w:i/>
+              </w:rPr>
               <w:t>ean</w:t>
             </w:r>
             <w:proofErr w:type="spellEnd"/>
@@ -7612,13 +7618,13 @@
           <w:p>
             <w:pPr>
               <w:rPr>
-                <w:i/>
+                <w:b w:val="0"/>
               </w:rPr>
             </w:pPr>
             <w:proofErr w:type="spellStart"/>
             <w:r>
               <w:rPr>
-                <w:i/>
+                <w:b w:val="0"/>
               </w:rPr>
               <w:t>repairs</w:t>
             </w:r>
@@ -7632,17 +7638,9 @@
           <w:p>
             <w:pPr>
               <w:cnfStyle w:val="000000000000" w:firstRow="0" w:lastRow="0" w:firstColumn="0" w:lastColumn="0" w:oddVBand="0" w:evenVBand="0" w:oddHBand="0" w:evenHBand="0" w:firstRowFirstColumn="0" w:firstRowLastColumn="0" w:lastRowFirstColumn="0" w:lastRowLastColumn="0"/>
-              <w:rPr>
-                <w:b/>
-                <w:i/>
-              </w:rPr>
             </w:pPr>
             <w:proofErr w:type="spellStart"/>
             <w:r>
-              <w:rPr>
-                <w:b/>
-                <w:i/>
-              </w:rPr>
               <w:t>enddate</w:t>
             </w:r>
             <w:proofErr w:type="spellEnd"/>
@@ -7655,17 +7653,9 @@
           <w:p>
             <w:pPr>
               <w:cnfStyle w:val="000000000000" w:firstRow="0" w:lastRow="0" w:firstColumn="0" w:lastColumn="0" w:oddVBand="0" w:evenVBand="0" w:oddHBand="0" w:evenHBand="0" w:firstRowFirstColumn="0" w:firstRowLastColumn="0" w:lastRowFirstColumn="0" w:lastRowLastColumn="0"/>
-              <w:rPr>
-                <w:b/>
-                <w:i/>
-              </w:rPr>
             </w:pPr>
             <w:proofErr w:type="spellStart"/>
             <w:r>
-              <w:rPr>
-                <w:b/>
-                <w:i/>
-              </w:rPr>
               <w:t>DateTime</w:t>
             </w:r>
             <w:proofErr w:type="spellEnd"/>
@@ -10087,7 +10077,7 @@
 </file>
 
 <file path=customXml/itemProps1.xml><?xml version="1.0" encoding="utf-8"?>
-<ds:datastoreItem xmlns:ds="http://schemas.openxmlformats.org/officeDocument/2006/customXml" ds:itemID="{F1CA8319-CAB0-4CED-B334-104E041906A0}">
+<ds:datastoreItem xmlns:ds="http://schemas.openxmlformats.org/officeDocument/2006/customXml" ds:itemID="{B32139FC-198C-4F1B-8DA5-12600872F088}">
   <ds:schemaRefs>
     <ds:schemaRef ds:uri="http://schemas.openxmlformats.org/officeDocument/2006/bibliography"/>
   </ds:schemaRefs>

</xml_diff>